<commit_message>
add plantilla de test, y ahora la fecha viene preseleccionada
</commit_message>
<xml_diff>
--- a/public/plantillas/constancia primera comunion.docx
+++ b/public/plantillas/constancia primera comunion.docx
@@ -190,7 +190,7 @@
             <w:pict>
               <v:rect id="shape_0" ID="Cuadro de texto 2" path="m0,0l-2147483645,0l-2147483645,-2147483646l0,-2147483646xe" fillcolor="white" stroked="f" o:allowincell="f" style="position:absolute;margin-left:185.6pt;margin-top:0.2pt;width:281.55pt;height:45pt;mso-wrap-style:square;v-text-anchor:top" wp14:anchorId="231E3856">
                 <v:fill o:detectmouseclick="t" type="solid" color2="black"/>
-                <v:stroke color="#3465a4" weight="9360" joinstyle="miter" endcap="flat"/>
+                <v:stroke color="#3465a4" weight="9360" joinstyle="round" endcap="flat"/>
                 <v:textbox>
                   <w:txbxContent>
                     <w:p>
@@ -444,7 +444,15 @@
           <w:sz w:val="28"/>
           <w:szCs w:val="28"/>
         </w:rPr>
-        <w:t xml:space="preserve">: </w:t>
+        <w:t xml:space="preserve">: Nombre Completo C.I. N°1 y Nombre Completo C.I. N° 1 </w:t>
+      </w:r>
+      <w:r>
+        <w:rPr>
+          <w:rFonts w:cs="Arial" w:ascii="Arial" w:hAnsi="Arial"/>
+          <w:sz w:val="28"/>
+          <w:szCs w:val="28"/>
+        </w:rPr>
+        <w:t xml:space="preserve">asistierón a la Catéquesis Pre-bautismal  para ser padrinos de los niños: </w:t>
       </w:r>
       <w:r>
         <w:rPr>
@@ -453,102 +461,15 @@
           <w:sz w:val="28"/>
           <w:szCs w:val="28"/>
         </w:rPr>
-        <w:t xml:space="preserve">Nombre Completo </w:t>
-      </w:r>
-      <w:r>
-        <w:rPr>
-          <w:rFonts w:cs="Arial" w:ascii="Arial" w:hAnsi="Arial"/>
-          <w:b/>
-          <w:sz w:val="28"/>
-          <w:szCs w:val="28"/>
-        </w:rPr>
-        <w:t xml:space="preserve">C.I. N°1 y </w:t>
-      </w:r>
-      <w:r>
-        <w:rPr>
-          <w:rFonts w:cs="Arial" w:ascii="Arial" w:hAnsi="Arial"/>
-          <w:b/>
-          <w:sz w:val="28"/>
-          <w:szCs w:val="28"/>
-        </w:rPr>
-        <w:t xml:space="preserve">Nombre Completo </w:t>
-      </w:r>
-      <w:r>
-        <w:rPr>
-          <w:rFonts w:cs="Arial" w:ascii="Arial" w:hAnsi="Arial"/>
-          <w:b/>
-          <w:sz w:val="28"/>
-          <w:szCs w:val="28"/>
-        </w:rPr>
-        <w:t xml:space="preserve">C.I. N° 1 </w:t>
-      </w:r>
-      <w:r>
-        <w:rPr>
-          <w:rFonts w:cs="Arial" w:ascii="Arial" w:hAnsi="Arial"/>
-          <w:sz w:val="28"/>
-          <w:szCs w:val="28"/>
-        </w:rPr>
-        <w:t xml:space="preserve">asistierón a la Catéquesis Pre-bautismal  para ser padrinos de los niños: </w:t>
-      </w:r>
-      <w:r>
-        <w:rPr>
-          <w:rFonts w:cs="Arial" w:ascii="Arial" w:hAnsi="Arial"/>
-          <w:b/>
-          <w:sz w:val="28"/>
-          <w:szCs w:val="28"/>
-        </w:rPr>
-        <w:t xml:space="preserve">Nombre Completo </w:t>
-      </w:r>
-      <w:r>
-        <w:rPr>
-          <w:rFonts w:cs="Arial" w:ascii="Arial" w:hAnsi="Arial"/>
-          <w:b/>
-          <w:sz w:val="28"/>
-          <w:szCs w:val="28"/>
-        </w:rPr>
-        <w:t xml:space="preserve">y </w:t>
-      </w:r>
-      <w:r>
-        <w:rPr>
-          <w:rFonts w:cs="Arial" w:ascii="Arial" w:hAnsi="Arial"/>
-          <w:b/>
-          <w:sz w:val="28"/>
-          <w:szCs w:val="28"/>
-        </w:rPr>
-        <w:t>Nombre Completo</w:t>
-      </w:r>
-      <w:r>
-        <w:rPr>
-          <w:rFonts w:cs="Arial" w:ascii="Arial" w:hAnsi="Arial"/>
-          <w:b/>
-          <w:sz w:val="28"/>
-          <w:szCs w:val="28"/>
-        </w:rPr>
-        <w:t xml:space="preserve"> </w:t>
-      </w:r>
-      <w:r>
-        <w:rPr>
-          <w:rFonts w:cs="Arial" w:ascii="Arial" w:hAnsi="Arial"/>
-          <w:sz w:val="28"/>
-          <w:szCs w:val="28"/>
-        </w:rPr>
-        <w:t xml:space="preserve">el cuál se realizará en la iglesia: </w:t>
-      </w:r>
-      <w:r>
-        <w:rPr>
-          <w:rFonts w:cs="Arial" w:ascii="Arial" w:hAnsi="Arial"/>
-          <w:sz w:val="28"/>
-          <w:szCs w:val="28"/>
-        </w:rPr>
-        <w:t>Nombre Iglesia</w:t>
-      </w:r>
-      <w:r>
-        <w:rPr>
-          <w:rFonts w:cs="Arial" w:ascii="Arial" w:hAnsi="Arial"/>
-          <w:sz w:val="28"/>
-          <w:szCs w:val="28"/>
-        </w:rPr>
-        <w:t>.</w:t>
+        <w:t xml:space="preserve">Nombre Completo y Nombre Completo </w:t>
+      </w:r>
+      <w:r>
+        <w:rPr>
+          <w:rFonts w:cs="Arial" w:ascii="Arial" w:hAnsi="Arial"/>
+          <w:sz w:val="28"/>
+          <w:szCs w:val="28"/>
+        </w:rPr>
+        <w:t>el cuál se realizará en la iglesia: Nombre Iglesia.</w:t>
       </w:r>
     </w:p>
     <w:p>
@@ -578,23 +499,7 @@
           <w:sz w:val="28"/>
           <w:szCs w:val="28"/>
         </w:rPr>
-        <w:t xml:space="preserve"> Estado Carabobo a los  24 días del mes de </w:t>
-      </w:r>
-      <w:r>
-        <w:rPr>
-          <w:rFonts w:cs="Arial" w:ascii="Arial" w:hAnsi="Arial"/>
-          <w:sz w:val="28"/>
-          <w:szCs w:val="28"/>
-        </w:rPr>
-        <w:t xml:space="preserve">MES </w:t>
-      </w:r>
-      <w:r>
-        <w:rPr>
-          <w:rFonts w:cs="Arial" w:ascii="Arial" w:hAnsi="Arial"/>
-          <w:sz w:val="28"/>
-          <w:szCs w:val="28"/>
-        </w:rPr>
-        <w:t>de 20</w:t>
+        <w:t xml:space="preserve"> Estado Carabobo a los  </w:t>
       </w:r>
       <w:r>
         <w:rPr>
@@ -603,6 +508,14 @@
           <w:szCs w:val="28"/>
         </w:rPr>
         <w:t>XX</w:t>
+      </w:r>
+      <w:r>
+        <w:rPr>
+          <w:rFonts w:cs="Arial" w:ascii="Arial" w:hAnsi="Arial"/>
+          <w:sz w:val="28"/>
+          <w:szCs w:val="28"/>
+        </w:rPr>
+        <w:t xml:space="preserve"> días del mes de MES de 20XX</w:t>
       </w:r>
     </w:p>
     <w:p>
@@ -1226,6 +1139,7 @@
     <w:qFormat/>
     <w:pPr>
       <w:widowControl/>
+      <w:suppressAutoHyphens w:val="true"/>
       <w:bidi w:val="0"/>
       <w:spacing w:lineRule="auto" w:line="259" w:before="0" w:after="160"/>
       <w:jc w:val="left"/>
@@ -1388,6 +1302,7 @@
     <w:rsid w:val="00451189"/>
     <w:pPr>
       <w:widowControl/>
+      <w:suppressAutoHyphens w:val="true"/>
       <w:bidi w:val="0"/>
       <w:spacing w:lineRule="auto" w:line="240" w:before="0" w:after="0"/>
       <w:jc w:val="left"/>

</xml_diff>